<commit_message>
Python Project modify and add web site clickable without models
</commit_message>
<xml_diff>
--- a/Requerment Documents.docx
+++ b/Requerment Documents.docx
@@ -7,12 +7,16 @@
         <w:rPr>
           <w:b/>
           <w:bCs/>
-        </w:rPr>
-      </w:pPr>
-      <w:r>
-        <w:rPr>
-          <w:b/>
-          <w:bCs/>
+          <w:sz w:val="24"/>
+          <w:szCs w:val="24"/>
+        </w:rPr>
+      </w:pPr>
+      <w:r>
+        <w:rPr>
+          <w:b/>
+          <w:bCs/>
+          <w:sz w:val="24"/>
+          <w:szCs w:val="24"/>
         </w:rPr>
         <w:t>Member lists</w:t>
       </w:r>
@@ -24,12 +28,24 @@
           <w:ilvl w:val="0"/>
           <w:numId w:val="1"/>
         </w:numPr>
-      </w:pPr>
-      <w:r>
+        <w:rPr>
+          <w:sz w:val="24"/>
+          <w:szCs w:val="24"/>
+        </w:rPr>
+      </w:pPr>
+      <w:r>
+        <w:rPr>
+          <w:sz w:val="24"/>
+          <w:szCs w:val="24"/>
+        </w:rPr>
         <w:t>Hana Al-</w:t>
       </w:r>
       <w:proofErr w:type="spellStart"/>
       <w:r>
+        <w:rPr>
+          <w:sz w:val="24"/>
+          <w:szCs w:val="24"/>
+        </w:rPr>
         <w:t>Bidaq</w:t>
       </w:r>
       <w:proofErr w:type="spellEnd"/>
@@ -41,80 +57,122 @@
           <w:ilvl w:val="0"/>
           <w:numId w:val="1"/>
         </w:numPr>
-      </w:pPr>
-      <w:r>
+        <w:rPr>
+          <w:sz w:val="24"/>
+          <w:szCs w:val="24"/>
+        </w:rPr>
+      </w:pPr>
+      <w:r>
+        <w:rPr>
+          <w:sz w:val="24"/>
+          <w:szCs w:val="24"/>
+        </w:rPr>
         <w:t>Majed Amria</w:t>
       </w:r>
     </w:p>
-    <w:p/>
-    <w:p>
-      <w:pPr>
-        <w:rPr>
-          <w:b/>
-          <w:bCs/>
-        </w:rPr>
-      </w:pPr>
-      <w:r>
-        <w:rPr>
-          <w:b/>
-          <w:bCs/>
-        </w:rPr>
-        <w:t>Abstract</w:t>
-      </w:r>
-    </w:p>
-    <w:p>
-      <w:r>
-        <w:t xml:space="preserve">     </w:t>
-      </w:r>
-      <w:r>
-        <w:t xml:space="preserve">The </w:t>
-      </w:r>
-      <w:proofErr w:type="gramStart"/>
-      <w:r>
-        <w:t>problem  we</w:t>
-      </w:r>
-      <w:proofErr w:type="gramEnd"/>
-      <w:r>
-        <w:t xml:space="preserve"> are looking to solve is the rare data about the skills people in </w:t>
-      </w:r>
-      <w:r>
-        <w:t>Palestine, we are suffering finding a qualified skilled person</w:t>
-      </w:r>
-      <w:r>
-        <w:t xml:space="preserve"> to fix an old work, or to start new work. </w:t>
-      </w:r>
-      <w:proofErr w:type="gramStart"/>
-      <w:r>
-        <w:t>Also</w:t>
-      </w:r>
-      <w:proofErr w:type="gramEnd"/>
-      <w:r>
-        <w:t xml:space="preserve"> to know the education background for this person, and the experience he/ she have, and how other people evaluate this person based on </w:t>
-      </w:r>
-      <w:proofErr w:type="spellStart"/>
-      <w:r>
-        <w:t>there</w:t>
-      </w:r>
-      <w:proofErr w:type="spellEnd"/>
-      <w:r>
-        <w:t xml:space="preserve"> experience.</w:t>
-      </w:r>
-    </w:p>
-    <w:p>
-      <w:r>
-        <w:t>From other hand we want to provide the people and the skills person with a list of companies and shops they providing/ selling the tools and equipment’s and materials request</w:t>
-      </w:r>
-      <w:r>
-        <w:t>ed and needed for technical works.</w:t>
-      </w:r>
-    </w:p>
-    <w:p/>
+    <w:p>
+      <w:pPr>
+        <w:rPr>
+          <w:sz w:val="24"/>
+          <w:szCs w:val="24"/>
+        </w:rPr>
+      </w:pPr>
+    </w:p>
+    <w:p>
+      <w:pPr>
+        <w:rPr>
+          <w:b/>
+          <w:bCs/>
+          <w:sz w:val="24"/>
+          <w:szCs w:val="24"/>
+        </w:rPr>
+      </w:pPr>
+      <w:r>
+        <w:rPr>
+          <w:b/>
+          <w:bCs/>
+          <w:sz w:val="24"/>
+          <w:szCs w:val="24"/>
+        </w:rPr>
+        <w:t>Abstract:</w:t>
+      </w:r>
+    </w:p>
+    <w:p>
+      <w:pPr>
+        <w:rPr>
+          <w:sz w:val="24"/>
+          <w:szCs w:val="24"/>
+        </w:rPr>
+      </w:pPr>
+      <w:r>
+        <w:rPr>
+          <w:sz w:val="24"/>
+          <w:szCs w:val="24"/>
+        </w:rPr>
+        <w:t xml:space="preserve">     we are suffering in our daily life finding a qualified skilled person to fix an issues or problem required a special skill in dimensions of life, or to start installing or constructing new work. </w:t>
+      </w:r>
+    </w:p>
+    <w:p>
+      <w:pPr>
+        <w:rPr>
+          <w:sz w:val="24"/>
+          <w:szCs w:val="24"/>
+        </w:rPr>
+      </w:pPr>
+      <w:r>
+        <w:rPr>
+          <w:sz w:val="24"/>
+          <w:szCs w:val="24"/>
+        </w:rPr>
+        <w:t>For that, we are trying to help in this regard by developing a website to collect information about skills people and share this data with public.</w:t>
+      </w:r>
+    </w:p>
+    <w:p>
+      <w:pPr>
+        <w:rPr>
+          <w:sz w:val="24"/>
+          <w:szCs w:val="24"/>
+        </w:rPr>
+      </w:pPr>
+      <w:r>
+        <w:rPr>
+          <w:sz w:val="24"/>
+          <w:szCs w:val="24"/>
+        </w:rPr>
+        <w:t>The data we are going to collect is about the skills, the persons with skill or different ones, also the level of education for skills persons. And its distribution among the governorates, cities, and communities.</w:t>
+      </w:r>
+    </w:p>
+    <w:p>
+      <w:pPr>
+        <w:rPr>
+          <w:sz w:val="24"/>
+          <w:szCs w:val="24"/>
+        </w:rPr>
+      </w:pPr>
+      <w:r>
+        <w:rPr>
+          <w:sz w:val="24"/>
+          <w:szCs w:val="24"/>
+        </w:rPr>
+        <w:t>We hope in the future once our programming skills improved to upgrade this application to make it wider and collect more data about this sector and building the mobile application too.</w:t>
+      </w:r>
+    </w:p>
+    <w:p>
+      <w:pPr>
+        <w:rPr>
+          <w:sz w:val="24"/>
+          <w:szCs w:val="24"/>
+        </w:rPr>
+      </w:pPr>
+    </w:p>
     <w:p>
       <w:pPr>
         <w:rPr>
           <w:rFonts w:cstheme="minorHAnsi"/>
           <w:b/>
           <w:bCs/>
+          <w:sz w:val="24"/>
+          <w:szCs w:val="24"/>
         </w:rPr>
       </w:pPr>
       <w:r>
@@ -122,30 +180,495 @@
           <w:rFonts w:cstheme="minorHAnsi"/>
           <w:b/>
           <w:bCs/>
+          <w:sz w:val="24"/>
+          <w:szCs w:val="24"/>
         </w:rPr>
         <w:t>Requirements</w:t>
       </w:r>
-    </w:p>
-    <w:p>
-      <w:pPr>
+      <w:r>
         <w:rPr>
           <w:rFonts w:cstheme="minorHAnsi"/>
           <w:b/>
           <w:bCs/>
-        </w:rPr>
-      </w:pPr>
-    </w:p>
-    <w:p>
-      <w:pPr>
-        <w:rPr>
-          <w:b/>
-          <w:bCs/>
-        </w:rPr>
-      </w:pPr>
-      <w:r>
-        <w:rPr>
-          <w:b/>
-          <w:bCs/>
+          <w:sz w:val="24"/>
+          <w:szCs w:val="24"/>
+        </w:rPr>
+        <w:t>:</w:t>
+      </w:r>
+    </w:p>
+    <w:p>
+      <w:pPr>
+        <w:rPr>
+          <w:rFonts w:cstheme="minorHAnsi"/>
+          <w:sz w:val="24"/>
+          <w:szCs w:val="24"/>
+        </w:rPr>
+      </w:pPr>
+      <w:r>
+        <w:rPr>
+          <w:rFonts w:cstheme="minorHAnsi"/>
+          <w:sz w:val="24"/>
+          <w:szCs w:val="24"/>
+        </w:rPr>
+        <w:t>For building this website we need the following:</w:t>
+      </w:r>
+    </w:p>
+    <w:p>
+      <w:pPr>
+        <w:pStyle w:val="ListParagraph"/>
+        <w:numPr>
+          <w:ilvl w:val="0"/>
+          <w:numId w:val="2"/>
+        </w:numPr>
+        <w:rPr>
+          <w:rFonts w:cstheme="minorHAnsi"/>
+          <w:sz w:val="24"/>
+          <w:szCs w:val="24"/>
+        </w:rPr>
+      </w:pPr>
+      <w:r>
+        <w:rPr>
+          <w:rFonts w:cstheme="minorHAnsi"/>
+          <w:sz w:val="24"/>
+          <w:szCs w:val="24"/>
+        </w:rPr>
+        <w:t>Human resources, which will be to beginner in python and Django.</w:t>
+      </w:r>
+    </w:p>
+    <w:p>
+      <w:pPr>
+        <w:pStyle w:val="ListParagraph"/>
+        <w:numPr>
+          <w:ilvl w:val="0"/>
+          <w:numId w:val="2"/>
+        </w:numPr>
+        <w:rPr>
+          <w:rFonts w:cstheme="minorHAnsi"/>
+          <w:sz w:val="24"/>
+          <w:szCs w:val="24"/>
+        </w:rPr>
+      </w:pPr>
+      <w:r>
+        <w:rPr>
+          <w:rFonts w:cstheme="minorHAnsi"/>
+          <w:sz w:val="24"/>
+          <w:szCs w:val="24"/>
+        </w:rPr>
+        <w:t>2- PCs, or laptops for development</w:t>
+      </w:r>
+    </w:p>
+    <w:p>
+      <w:pPr>
+        <w:pStyle w:val="ListParagraph"/>
+        <w:numPr>
+          <w:ilvl w:val="0"/>
+          <w:numId w:val="2"/>
+        </w:numPr>
+        <w:rPr>
+          <w:rFonts w:cstheme="minorHAnsi"/>
+          <w:sz w:val="24"/>
+          <w:szCs w:val="24"/>
+        </w:rPr>
+      </w:pPr>
+      <w:r>
+        <w:rPr>
+          <w:rFonts w:cstheme="minorHAnsi"/>
+          <w:sz w:val="24"/>
+          <w:szCs w:val="24"/>
+        </w:rPr>
+        <w:t xml:space="preserve">Hosting environment </w:t>
+      </w:r>
+    </w:p>
+    <w:p>
+      <w:pPr>
+        <w:pStyle w:val="ListParagraph"/>
+        <w:numPr>
+          <w:ilvl w:val="0"/>
+          <w:numId w:val="2"/>
+        </w:numPr>
+        <w:rPr>
+          <w:rFonts w:cstheme="minorHAnsi"/>
+          <w:b/>
+          <w:bCs/>
+          <w:sz w:val="24"/>
+          <w:szCs w:val="24"/>
+        </w:rPr>
+      </w:pPr>
+      <w:r>
+        <w:rPr>
+          <w:rFonts w:cstheme="minorHAnsi"/>
+          <w:sz w:val="24"/>
+          <w:szCs w:val="24"/>
+        </w:rPr>
+        <w:t>Data about this sector</w:t>
+      </w:r>
+      <w:r>
+        <w:rPr>
+          <w:rFonts w:cstheme="minorHAnsi"/>
+          <w:b/>
+          <w:bCs/>
+          <w:sz w:val="24"/>
+          <w:szCs w:val="24"/>
+        </w:rPr>
+        <w:t xml:space="preserve"> </w:t>
+      </w:r>
+    </w:p>
+    <w:p>
+      <w:pPr>
+        <w:rPr>
+          <w:b/>
+          <w:bCs/>
+          <w:sz w:val="24"/>
+          <w:szCs w:val="24"/>
+        </w:rPr>
+      </w:pPr>
+    </w:p>
+    <w:p>
+      <w:pPr>
+        <w:rPr>
+          <w:b/>
+          <w:bCs/>
+          <w:sz w:val="24"/>
+          <w:szCs w:val="24"/>
+        </w:rPr>
+      </w:pPr>
+      <w:r>
+        <w:rPr>
+          <w:b/>
+          <w:bCs/>
+          <w:sz w:val="24"/>
+          <w:szCs w:val="24"/>
+        </w:rPr>
+        <w:t>Functional processes:</w:t>
+      </w:r>
+    </w:p>
+    <w:p>
+      <w:pPr>
+        <w:rPr>
+          <w:sz w:val="24"/>
+          <w:szCs w:val="24"/>
+        </w:rPr>
+      </w:pPr>
+      <w:r>
+        <w:rPr>
+          <w:sz w:val="24"/>
+          <w:szCs w:val="24"/>
+        </w:rPr>
+        <w:t>Within this application the following functionally will be available</w:t>
+      </w:r>
+      <w:r>
+        <w:rPr>
+          <w:sz w:val="24"/>
+          <w:szCs w:val="24"/>
+        </w:rPr>
+        <w:t>:</w:t>
+      </w:r>
+    </w:p>
+    <w:p>
+      <w:pPr>
+        <w:pStyle w:val="ListParagraph"/>
+        <w:numPr>
+          <w:ilvl w:val="0"/>
+          <w:numId w:val="3"/>
+        </w:numPr>
+        <w:rPr>
+          <w:sz w:val="24"/>
+          <w:szCs w:val="24"/>
+        </w:rPr>
+      </w:pPr>
+      <w:r>
+        <w:rPr>
+          <w:sz w:val="24"/>
+          <w:szCs w:val="24"/>
+        </w:rPr>
+        <w:t>Public:</w:t>
+      </w:r>
+    </w:p>
+    <w:p>
+      <w:pPr>
+        <w:pStyle w:val="ListParagraph"/>
+        <w:numPr>
+          <w:ilvl w:val="0"/>
+          <w:numId w:val="4"/>
+        </w:numPr>
+        <w:rPr>
+          <w:sz w:val="24"/>
+          <w:szCs w:val="24"/>
+        </w:rPr>
+      </w:pPr>
+      <w:r>
+        <w:rPr>
+          <w:sz w:val="24"/>
+          <w:szCs w:val="24"/>
+        </w:rPr>
+        <w:t>List of all skilled workers in the database</w:t>
+      </w:r>
+    </w:p>
+    <w:p>
+      <w:pPr>
+        <w:pStyle w:val="ListParagraph"/>
+        <w:numPr>
+          <w:ilvl w:val="0"/>
+          <w:numId w:val="4"/>
+        </w:numPr>
+        <w:rPr>
+          <w:sz w:val="24"/>
+          <w:szCs w:val="24"/>
+        </w:rPr>
+      </w:pPr>
+      <w:r>
+        <w:rPr>
+          <w:sz w:val="24"/>
+          <w:szCs w:val="24"/>
+        </w:rPr>
+        <w:t>Find silked person in specific sector, and location</w:t>
+      </w:r>
+    </w:p>
+    <w:p>
+      <w:pPr>
+        <w:pStyle w:val="ListParagraph"/>
+        <w:numPr>
+          <w:ilvl w:val="0"/>
+          <w:numId w:val="4"/>
+        </w:numPr>
+        <w:rPr>
+          <w:sz w:val="24"/>
+          <w:szCs w:val="24"/>
+        </w:rPr>
+      </w:pPr>
+      <w:r>
+        <w:rPr>
+          <w:sz w:val="24"/>
+          <w:szCs w:val="24"/>
+        </w:rPr>
+        <w:t>Evaluate the skilled person he/she contracts</w:t>
+      </w:r>
+    </w:p>
+    <w:p>
+      <w:pPr>
+        <w:pStyle w:val="ListParagraph"/>
+        <w:numPr>
+          <w:ilvl w:val="0"/>
+          <w:numId w:val="3"/>
+        </w:numPr>
+        <w:rPr>
+          <w:sz w:val="24"/>
+          <w:szCs w:val="24"/>
+        </w:rPr>
+      </w:pPr>
+      <w:r>
+        <w:rPr>
+          <w:sz w:val="24"/>
+          <w:szCs w:val="24"/>
+        </w:rPr>
+        <w:t xml:space="preserve">Skill person: </w:t>
+      </w:r>
+    </w:p>
+    <w:p>
+      <w:pPr>
+        <w:pStyle w:val="ListParagraph"/>
+        <w:numPr>
+          <w:ilvl w:val="0"/>
+          <w:numId w:val="5"/>
+        </w:numPr>
+        <w:rPr>
+          <w:sz w:val="24"/>
+          <w:szCs w:val="24"/>
+        </w:rPr>
+      </w:pPr>
+      <w:r>
+        <w:rPr>
+          <w:sz w:val="24"/>
+          <w:szCs w:val="24"/>
+        </w:rPr>
+        <w:t>Create an account on the database</w:t>
+      </w:r>
+    </w:p>
+    <w:p>
+      <w:pPr>
+        <w:pStyle w:val="ListParagraph"/>
+        <w:numPr>
+          <w:ilvl w:val="0"/>
+          <w:numId w:val="5"/>
+        </w:numPr>
+        <w:rPr>
+          <w:sz w:val="24"/>
+          <w:szCs w:val="24"/>
+        </w:rPr>
+      </w:pPr>
+      <w:r>
+        <w:rPr>
+          <w:sz w:val="24"/>
+          <w:szCs w:val="24"/>
+        </w:rPr>
+        <w:t>Create a skill/ skills</w:t>
+      </w:r>
+    </w:p>
+    <w:p>
+      <w:pPr>
+        <w:pStyle w:val="ListParagraph"/>
+        <w:numPr>
+          <w:ilvl w:val="0"/>
+          <w:numId w:val="5"/>
+        </w:numPr>
+        <w:rPr>
+          <w:sz w:val="24"/>
+          <w:szCs w:val="24"/>
+        </w:rPr>
+      </w:pPr>
+      <w:r>
+        <w:rPr>
+          <w:sz w:val="24"/>
+          <w:szCs w:val="24"/>
+        </w:rPr>
+        <w:t>Update his information</w:t>
+      </w:r>
+    </w:p>
+    <w:p>
+      <w:pPr>
+        <w:pStyle w:val="ListParagraph"/>
+        <w:numPr>
+          <w:ilvl w:val="0"/>
+          <w:numId w:val="5"/>
+        </w:numPr>
+        <w:rPr>
+          <w:b/>
+          <w:bCs/>
+          <w:sz w:val="24"/>
+          <w:szCs w:val="24"/>
+        </w:rPr>
+      </w:pPr>
+      <w:r>
+        <w:rPr>
+          <w:sz w:val="24"/>
+          <w:szCs w:val="24"/>
+        </w:rPr>
+        <w:t>Review his evaluation</w:t>
+      </w:r>
+    </w:p>
+    <w:p>
+      <w:pPr>
+        <w:pStyle w:val="ListParagraph"/>
+        <w:numPr>
+          <w:ilvl w:val="0"/>
+          <w:numId w:val="3"/>
+        </w:numPr>
+        <w:rPr>
+          <w:sz w:val="24"/>
+          <w:szCs w:val="24"/>
+        </w:rPr>
+      </w:pPr>
+      <w:r>
+        <w:rPr>
+          <w:sz w:val="24"/>
+          <w:szCs w:val="24"/>
+        </w:rPr>
+        <w:lastRenderedPageBreak/>
+        <w:t xml:space="preserve">Administrator </w:t>
+      </w:r>
+      <w:r>
+        <w:rPr>
+          <w:sz w:val="24"/>
+          <w:szCs w:val="24"/>
+        </w:rPr>
+        <w:t>of the application:</w:t>
+      </w:r>
+    </w:p>
+    <w:p>
+      <w:pPr>
+        <w:pStyle w:val="ListParagraph"/>
+        <w:numPr>
+          <w:ilvl w:val="0"/>
+          <w:numId w:val="6"/>
+        </w:numPr>
+        <w:rPr>
+          <w:sz w:val="24"/>
+          <w:szCs w:val="24"/>
+        </w:rPr>
+      </w:pPr>
+      <w:r>
+        <w:rPr>
+          <w:sz w:val="24"/>
+          <w:szCs w:val="24"/>
+        </w:rPr>
+        <w:t xml:space="preserve">Add new skill category </w:t>
+      </w:r>
+    </w:p>
+    <w:p>
+      <w:pPr>
+        <w:pStyle w:val="ListParagraph"/>
+        <w:numPr>
+          <w:ilvl w:val="0"/>
+          <w:numId w:val="6"/>
+        </w:numPr>
+        <w:rPr>
+          <w:sz w:val="24"/>
+          <w:szCs w:val="24"/>
+        </w:rPr>
+      </w:pPr>
+      <w:r>
+        <w:rPr>
+          <w:sz w:val="24"/>
+          <w:szCs w:val="24"/>
+        </w:rPr>
+        <w:t>Add education level</w:t>
+      </w:r>
+    </w:p>
+    <w:p>
+      <w:pPr>
+        <w:pStyle w:val="ListParagraph"/>
+        <w:numPr>
+          <w:ilvl w:val="0"/>
+          <w:numId w:val="6"/>
+        </w:numPr>
+        <w:rPr>
+          <w:sz w:val="24"/>
+          <w:szCs w:val="24"/>
+        </w:rPr>
+      </w:pPr>
+      <w:r>
+        <w:rPr>
+          <w:sz w:val="24"/>
+          <w:szCs w:val="24"/>
+        </w:rPr>
+        <w:t xml:space="preserve">Add governorate, city, and community </w:t>
+      </w:r>
+    </w:p>
+    <w:p>
+      <w:pPr>
+        <w:rPr>
+          <w:b/>
+          <w:bCs/>
+          <w:sz w:val="24"/>
+          <w:szCs w:val="24"/>
+        </w:rPr>
+      </w:pPr>
+    </w:p>
+    <w:p>
+      <w:pPr>
+        <w:rPr>
+          <w:b/>
+          <w:bCs/>
+          <w:sz w:val="24"/>
+          <w:szCs w:val="24"/>
+        </w:rPr>
+      </w:pPr>
+    </w:p>
+    <w:p>
+      <w:pPr>
+        <w:rPr>
+          <w:b/>
+          <w:bCs/>
+          <w:sz w:val="24"/>
+          <w:szCs w:val="24"/>
+        </w:rPr>
+      </w:pPr>
+      <w:r>
+        <w:rPr>
+          <w:b/>
+          <w:bCs/>
+          <w:sz w:val="24"/>
+          <w:szCs w:val="24"/>
         </w:rPr>
         <w:t>ERD</w:t>
       </w:r>
@@ -153,23 +676,25 @@
     <w:p>
       <w:pPr>
         <w:rPr>
-          <w:rFonts w:cstheme="minorHAnsi"/>
-          <w:b/>
-          <w:bCs/>
-        </w:rPr>
-      </w:pPr>
-      <w:r>
-        <w:rPr>
-          <w:rFonts w:cstheme="minorHAnsi"/>
+          <w:b/>
+          <w:bCs/>
+          <w:sz w:val="24"/>
+          <w:szCs w:val="24"/>
+        </w:rPr>
+      </w:pPr>
+      <w:r>
+        <w:rPr>
           <w:b/>
           <w:bCs/>
           <w:noProof/>
+          <w:sz w:val="24"/>
+          <w:szCs w:val="24"/>
         </w:rPr>
         <w:drawing>
-          <wp:inline distT="0" distB="0" distL="0" distR="0" wp14:anchorId="75C41A3A" wp14:editId="703BAC55">
-            <wp:extent cx="5939790" cy="4213860"/>
-            <wp:effectExtent l="0" t="0" r="3810" b="0"/>
-            <wp:docPr id="1" name="Picture 1"/>
+          <wp:inline distT="0" distB="0" distL="0" distR="0" wp14:anchorId="26DD91B9" wp14:editId="1D2C31BD">
+            <wp:extent cx="5943600" cy="4272915"/>
+            <wp:effectExtent l="0" t="0" r="0" b="0"/>
+            <wp:docPr id="1" name="Picture 1" descr="Diagram&#10;&#10;Description automatically generated with medium confidence"/>
             <wp:cNvGraphicFramePr>
               <a:graphicFrameLocks xmlns:a="http://schemas.openxmlformats.org/drawingml/2006/main" noChangeAspect="1"/>
             </wp:cNvGraphicFramePr>
@@ -177,10 +702,8 @@
               <a:graphicData uri="http://schemas.openxmlformats.org/drawingml/2006/picture">
                 <pic:pic xmlns:pic="http://schemas.openxmlformats.org/drawingml/2006/picture">
                   <pic:nvPicPr>
-                    <pic:cNvPr id="0" name="Picture 1"/>
-                    <pic:cNvPicPr>
-                      <a:picLocks noChangeAspect="1" noChangeArrowheads="1"/>
-                    </pic:cNvPicPr>
+                    <pic:cNvPr id="1" name="Picture 1" descr="Diagram&#10;&#10;Description automatically generated with medium confidence"/>
+                    <pic:cNvPicPr/>
                   </pic:nvPicPr>
                   <pic:blipFill>
                     <a:blip r:embed="rId5">
@@ -190,23 +713,18 @@
                         </a:ext>
                       </a:extLst>
                     </a:blip>
-                    <a:srcRect/>
                     <a:stretch>
                       <a:fillRect/>
                     </a:stretch>
                   </pic:blipFill>
-                  <pic:spPr bwMode="auto">
+                  <pic:spPr>
                     <a:xfrm>
                       <a:off x="0" y="0"/>
-                      <a:ext cx="5939790" cy="4213860"/>
+                      <a:ext cx="5943600" cy="4272915"/>
                     </a:xfrm>
                     <a:prstGeom prst="rect">
                       <a:avLst/>
                     </a:prstGeom>
-                    <a:noFill/>
-                    <a:ln>
-                      <a:noFill/>
-                    </a:ln>
                   </pic:spPr>
                 </pic:pic>
               </a:graphicData>
@@ -220,35 +738,91 @@
         <w:rPr>
           <w:b/>
           <w:bCs/>
-        </w:rPr>
-      </w:pPr>
-      <w:r>
-        <w:rPr>
-          <w:b/>
-          <w:bCs/>
+          <w:sz w:val="24"/>
+          <w:szCs w:val="24"/>
+        </w:rPr>
+      </w:pPr>
+    </w:p>
+    <w:p>
+      <w:pPr>
+        <w:rPr>
+          <w:b/>
+          <w:bCs/>
+          <w:sz w:val="24"/>
+          <w:szCs w:val="24"/>
+        </w:rPr>
+      </w:pPr>
+      <w:r>
+        <w:rPr>
+          <w:b/>
+          <w:bCs/>
+          <w:sz w:val="24"/>
+          <w:szCs w:val="24"/>
+        </w:rPr>
+        <w:t>Wireframe</w:t>
+      </w:r>
+    </w:p>
+    <w:p>
+      <w:pPr>
+        <w:rPr>
+          <w:b/>
+          <w:bCs/>
+          <w:sz w:val="24"/>
+          <w:szCs w:val="24"/>
+        </w:rPr>
+      </w:pPr>
+    </w:p>
+    <w:p>
+      <w:pPr>
+        <w:rPr>
+          <w:b/>
+          <w:bCs/>
+          <w:sz w:val="24"/>
+          <w:szCs w:val="24"/>
+        </w:rPr>
+      </w:pPr>
+      <w:r>
+        <w:rPr>
+          <w:b/>
+          <w:bCs/>
+          <w:sz w:val="24"/>
+          <w:szCs w:val="24"/>
+        </w:rPr>
+        <w:t xml:space="preserve"> </w:t>
+      </w:r>
+    </w:p>
+    <w:p>
+      <w:pPr>
+        <w:rPr>
+          <w:b/>
+          <w:bCs/>
+          <w:sz w:val="24"/>
+          <w:szCs w:val="24"/>
+        </w:rPr>
+      </w:pPr>
+      <w:r>
+        <w:rPr>
+          <w:b/>
+          <w:bCs/>
+          <w:sz w:val="24"/>
+          <w:szCs w:val="24"/>
         </w:rPr>
         <w:lastRenderedPageBreak/>
-        <w:t>Wireframe</w:t>
-      </w:r>
-    </w:p>
-    <w:p>
-      <w:pPr>
-        <w:rPr>
-          <w:b/>
-          <w:bCs/>
-        </w:rPr>
-      </w:pPr>
+        <w:tab/>
+      </w:r>
       <w:r>
         <w:rPr>
           <w:b/>
           <w:bCs/>
           <w:noProof/>
+          <w:sz w:val="24"/>
+          <w:szCs w:val="24"/>
         </w:rPr>
         <w:drawing>
-          <wp:inline distT="0" distB="0" distL="0" distR="0" wp14:anchorId="38AC271B" wp14:editId="203A9CE7">
-            <wp:extent cx="5943600" cy="5471795"/>
+          <wp:inline distT="0" distB="0" distL="0" distR="0" wp14:anchorId="437CD6BC" wp14:editId="2746B12E">
+            <wp:extent cx="5943600" cy="6995795"/>
             <wp:effectExtent l="0" t="0" r="0" b="0"/>
-            <wp:docPr id="2" name="Picture 2"/>
+            <wp:docPr id="2" name="Picture 2" descr="Graphical user interface, application, Word&#10;&#10;Description automatically generated"/>
             <wp:cNvGraphicFramePr>
               <a:graphicFrameLocks xmlns:a="http://schemas.openxmlformats.org/drawingml/2006/main" noChangeAspect="1"/>
             </wp:cNvGraphicFramePr>
@@ -256,7 +830,7 @@
               <a:graphicData uri="http://schemas.openxmlformats.org/drawingml/2006/picture">
                 <pic:pic xmlns:pic="http://schemas.openxmlformats.org/drawingml/2006/picture">
                   <pic:nvPicPr>
-                    <pic:cNvPr id="2" name="Picture 2"/>
+                    <pic:cNvPr id="2" name="Picture 2" descr="Graphical user interface, application, Word&#10;&#10;Description automatically generated"/>
                     <pic:cNvPicPr/>
                   </pic:nvPicPr>
                   <pic:blipFill>
@@ -274,7 +848,7 @@
                   <pic:spPr>
                     <a:xfrm>
                       <a:off x="0" y="0"/>
-                      <a:ext cx="5943600" cy="5471795"/>
+                      <a:ext cx="5943600" cy="6995795"/>
                     </a:xfrm>
                     <a:prstGeom prst="rect">
                       <a:avLst/>
@@ -287,36 +861,7 @@
         </w:drawing>
       </w:r>
     </w:p>
-    <w:p>
-      <w:pPr>
-        <w:rPr>
-          <w:b/>
-          <w:bCs/>
-        </w:rPr>
-      </w:pPr>
-      <w:r>
-        <w:rPr>
-          <w:b/>
-          <w:bCs/>
-        </w:rPr>
-        <w:t xml:space="preserve"> </w:t>
-      </w:r>
-    </w:p>
-    <w:p>
-      <w:pPr>
-        <w:rPr>
-          <w:b/>
-          <w:bCs/>
-        </w:rPr>
-      </w:pPr>
-      <w:r>
-        <w:rPr>
-          <w:b/>
-          <w:bCs/>
-        </w:rPr>
-        <w:tab/>
-      </w:r>
-    </w:p>
+    <w:p/>
     <w:sectPr>
       <w:pgSz w:w="12240" w:h="15840"/>
       <w:pgMar w:top="1440" w:right="1440" w:bottom="1440" w:left="1440" w:header="720" w:footer="720" w:gutter="0"/>
@@ -330,6 +875,232 @@
 <file path=word/numbering.xml><?xml version="1.0" encoding="utf-8"?>
 <w:numbering xmlns:wpc="http://schemas.microsoft.com/office/word/2010/wordprocessingCanvas" xmlns:cx="http://schemas.microsoft.com/office/drawing/2014/chartex" xmlns:cx1="http://schemas.microsoft.com/office/drawing/2015/9/8/chartex" xmlns:cx2="http://schemas.microsoft.com/office/drawing/2015/10/21/chartex" xmlns:cx3="http://schemas.microsoft.com/office/drawing/2016/5/9/chartex" xmlns:cx4="http://schemas.microsoft.com/office/drawing/2016/5/10/chartex" xmlns:cx5="http://schemas.microsoft.com/office/drawing/2016/5/11/chartex" xmlns:cx6="http://schemas.microsoft.com/office/drawing/2016/5/12/chartex" xmlns:cx7="http://schemas.microsoft.com/office/drawing/2016/5/13/chartex" xmlns:cx8="http://schemas.microsoft.com/office/drawing/2016/5/14/chartex" xmlns:mc="http://schemas.openxmlformats.org/markup-compatibility/2006" xmlns:aink="http://schemas.microsoft.com/office/drawing/2016/ink" xmlns:am3d="http://schemas.microsoft.com/office/drawing/2017/model3d" xmlns:o="urn:schemas-microsoft-com:office:office" xmlns:r="http://schemas.openxmlformats.org/officeDocument/2006/relationships" xmlns:m="http://schemas.openxmlformats.org/officeDocument/2006/math" xmlns:v="urn:schemas-microsoft-com:vml" xmlns:wp14="http://schemas.microsoft.com/office/word/2010/wordprocessingDrawing" xmlns:wp="http://schemas.openxmlformats.org/drawingml/2006/wordprocessingDrawing" xmlns:w10="urn:schemas-microsoft-com:office:word" xmlns:w="http://schemas.openxmlformats.org/wordprocessingml/2006/main" xmlns:w14="http://schemas.microsoft.com/office/word/2010/wordml" xmlns:w15="http://schemas.microsoft.com/office/word/2012/wordml" xmlns:w16cex="http://schemas.microsoft.com/office/word/2018/wordml/cex" xmlns:w16cid="http://schemas.microsoft.com/office/word/2016/wordml/cid" xmlns:w16="http://schemas.microsoft.com/office/word/2018/wordml" xmlns:w16sdtdh="http://schemas.microsoft.com/office/word/2020/wordml/sdtdatahash" xmlns:w16se="http://schemas.microsoft.com/office/word/2015/wordml/symex" xmlns:wpg="http://schemas.microsoft.com/office/word/2010/wordprocessingGroup" xmlns:wpi="http://schemas.microsoft.com/office/word/2010/wordprocessingInk" xmlns:wne="http://schemas.microsoft.com/office/word/2006/wordml" xmlns:wps="http://schemas.microsoft.com/office/word/2010/wordprocessingShape" mc:Ignorable="w14 w15 w16se w16cid w16 w16cex w16sdtdh wp14">
   <w:abstractNum w:abstractNumId="0" w15:restartNumberingAfterBreak="0">
+    <w:nsid w:val="4B177C03"/>
+    <w:multiLevelType w:val="hybridMultilevel"/>
+    <w:tmpl w:val="9FEA5F64"/>
+    <w:lvl w:ilvl="0" w:tplc="04090001">
+      <w:start w:val="1"/>
+      <w:numFmt w:val="bullet"/>
+      <w:lvlText w:val=""/>
+      <w:lvlJc w:val="left"/>
+      <w:pPr>
+        <w:ind w:left="720" w:hanging="360"/>
+      </w:pPr>
+      <w:rPr>
+        <w:rFonts w:ascii="Symbol" w:hAnsi="Symbol" w:hint="default"/>
+      </w:rPr>
+    </w:lvl>
+    <w:lvl w:ilvl="1" w:tplc="04090003" w:tentative="1">
+      <w:start w:val="1"/>
+      <w:numFmt w:val="bullet"/>
+      <w:lvlText w:val="o"/>
+      <w:lvlJc w:val="left"/>
+      <w:pPr>
+        <w:ind w:left="1440" w:hanging="360"/>
+      </w:pPr>
+      <w:rPr>
+        <w:rFonts w:ascii="Courier New" w:hAnsi="Courier New" w:cs="Courier New" w:hint="default"/>
+      </w:rPr>
+    </w:lvl>
+    <w:lvl w:ilvl="2" w:tplc="04090005" w:tentative="1">
+      <w:start w:val="1"/>
+      <w:numFmt w:val="bullet"/>
+      <w:lvlText w:val=""/>
+      <w:lvlJc w:val="left"/>
+      <w:pPr>
+        <w:ind w:left="2160" w:hanging="360"/>
+      </w:pPr>
+      <w:rPr>
+        <w:rFonts w:ascii="Wingdings" w:hAnsi="Wingdings" w:hint="default"/>
+      </w:rPr>
+    </w:lvl>
+    <w:lvl w:ilvl="3" w:tplc="04090001" w:tentative="1">
+      <w:start w:val="1"/>
+      <w:numFmt w:val="bullet"/>
+      <w:lvlText w:val=""/>
+      <w:lvlJc w:val="left"/>
+      <w:pPr>
+        <w:ind w:left="2880" w:hanging="360"/>
+      </w:pPr>
+      <w:rPr>
+        <w:rFonts w:ascii="Symbol" w:hAnsi="Symbol" w:hint="default"/>
+      </w:rPr>
+    </w:lvl>
+    <w:lvl w:ilvl="4" w:tplc="04090003" w:tentative="1">
+      <w:start w:val="1"/>
+      <w:numFmt w:val="bullet"/>
+      <w:lvlText w:val="o"/>
+      <w:lvlJc w:val="left"/>
+      <w:pPr>
+        <w:ind w:left="3600" w:hanging="360"/>
+      </w:pPr>
+      <w:rPr>
+        <w:rFonts w:ascii="Courier New" w:hAnsi="Courier New" w:cs="Courier New" w:hint="default"/>
+      </w:rPr>
+    </w:lvl>
+    <w:lvl w:ilvl="5" w:tplc="04090005" w:tentative="1">
+      <w:start w:val="1"/>
+      <w:numFmt w:val="bullet"/>
+      <w:lvlText w:val=""/>
+      <w:lvlJc w:val="left"/>
+      <w:pPr>
+        <w:ind w:left="4320" w:hanging="360"/>
+      </w:pPr>
+      <w:rPr>
+        <w:rFonts w:ascii="Wingdings" w:hAnsi="Wingdings" w:hint="default"/>
+      </w:rPr>
+    </w:lvl>
+    <w:lvl w:ilvl="6" w:tplc="04090001" w:tentative="1">
+      <w:start w:val="1"/>
+      <w:numFmt w:val="bullet"/>
+      <w:lvlText w:val=""/>
+      <w:lvlJc w:val="left"/>
+      <w:pPr>
+        <w:ind w:left="5040" w:hanging="360"/>
+      </w:pPr>
+      <w:rPr>
+        <w:rFonts w:ascii="Symbol" w:hAnsi="Symbol" w:hint="default"/>
+      </w:rPr>
+    </w:lvl>
+    <w:lvl w:ilvl="7" w:tplc="04090003" w:tentative="1">
+      <w:start w:val="1"/>
+      <w:numFmt w:val="bullet"/>
+      <w:lvlText w:val="o"/>
+      <w:lvlJc w:val="left"/>
+      <w:pPr>
+        <w:ind w:left="5760" w:hanging="360"/>
+      </w:pPr>
+      <w:rPr>
+        <w:rFonts w:ascii="Courier New" w:hAnsi="Courier New" w:cs="Courier New" w:hint="default"/>
+      </w:rPr>
+    </w:lvl>
+    <w:lvl w:ilvl="8" w:tplc="04090005" w:tentative="1">
+      <w:start w:val="1"/>
+      <w:numFmt w:val="bullet"/>
+      <w:lvlText w:val=""/>
+      <w:lvlJc w:val="left"/>
+      <w:pPr>
+        <w:ind w:left="6480" w:hanging="360"/>
+      </w:pPr>
+      <w:rPr>
+        <w:rFonts w:ascii="Wingdings" w:hAnsi="Wingdings" w:hint="default"/>
+      </w:rPr>
+    </w:lvl>
+  </w:abstractNum>
+  <w:abstractNum w:abstractNumId="1" w15:restartNumberingAfterBreak="0">
+    <w:nsid w:val="50E074D3"/>
+    <w:multiLevelType w:val="hybridMultilevel"/>
+    <w:tmpl w:val="1E8C3A6C"/>
+    <w:lvl w:ilvl="0" w:tplc="04090003">
+      <w:start w:val="1"/>
+      <w:numFmt w:val="bullet"/>
+      <w:lvlText w:val="o"/>
+      <w:lvlJc w:val="left"/>
+      <w:pPr>
+        <w:ind w:left="1440" w:hanging="360"/>
+      </w:pPr>
+      <w:rPr>
+        <w:rFonts w:ascii="Courier New" w:hAnsi="Courier New" w:cs="Courier New" w:hint="default"/>
+      </w:rPr>
+    </w:lvl>
+    <w:lvl w:ilvl="1" w:tplc="04090003" w:tentative="1">
+      <w:start w:val="1"/>
+      <w:numFmt w:val="bullet"/>
+      <w:lvlText w:val="o"/>
+      <w:lvlJc w:val="left"/>
+      <w:pPr>
+        <w:ind w:left="2160" w:hanging="360"/>
+      </w:pPr>
+      <w:rPr>
+        <w:rFonts w:ascii="Courier New" w:hAnsi="Courier New" w:cs="Courier New" w:hint="default"/>
+      </w:rPr>
+    </w:lvl>
+    <w:lvl w:ilvl="2" w:tplc="04090005" w:tentative="1">
+      <w:start w:val="1"/>
+      <w:numFmt w:val="bullet"/>
+      <w:lvlText w:val=""/>
+      <w:lvlJc w:val="left"/>
+      <w:pPr>
+        <w:ind w:left="2880" w:hanging="360"/>
+      </w:pPr>
+      <w:rPr>
+        <w:rFonts w:ascii="Wingdings" w:hAnsi="Wingdings" w:hint="default"/>
+      </w:rPr>
+    </w:lvl>
+    <w:lvl w:ilvl="3" w:tplc="04090001" w:tentative="1">
+      <w:start w:val="1"/>
+      <w:numFmt w:val="bullet"/>
+      <w:lvlText w:val=""/>
+      <w:lvlJc w:val="left"/>
+      <w:pPr>
+        <w:ind w:left="3600" w:hanging="360"/>
+      </w:pPr>
+      <w:rPr>
+        <w:rFonts w:ascii="Symbol" w:hAnsi="Symbol" w:hint="default"/>
+      </w:rPr>
+    </w:lvl>
+    <w:lvl w:ilvl="4" w:tplc="04090003" w:tentative="1">
+      <w:start w:val="1"/>
+      <w:numFmt w:val="bullet"/>
+      <w:lvlText w:val="o"/>
+      <w:lvlJc w:val="left"/>
+      <w:pPr>
+        <w:ind w:left="4320" w:hanging="360"/>
+      </w:pPr>
+      <w:rPr>
+        <w:rFonts w:ascii="Courier New" w:hAnsi="Courier New" w:cs="Courier New" w:hint="default"/>
+      </w:rPr>
+    </w:lvl>
+    <w:lvl w:ilvl="5" w:tplc="04090005" w:tentative="1">
+      <w:start w:val="1"/>
+      <w:numFmt w:val="bullet"/>
+      <w:lvlText w:val=""/>
+      <w:lvlJc w:val="left"/>
+      <w:pPr>
+        <w:ind w:left="5040" w:hanging="360"/>
+      </w:pPr>
+      <w:rPr>
+        <w:rFonts w:ascii="Wingdings" w:hAnsi="Wingdings" w:hint="default"/>
+      </w:rPr>
+    </w:lvl>
+    <w:lvl w:ilvl="6" w:tplc="04090001" w:tentative="1">
+      <w:start w:val="1"/>
+      <w:numFmt w:val="bullet"/>
+      <w:lvlText w:val=""/>
+      <w:lvlJc w:val="left"/>
+      <w:pPr>
+        <w:ind w:left="5760" w:hanging="360"/>
+      </w:pPr>
+      <w:rPr>
+        <w:rFonts w:ascii="Symbol" w:hAnsi="Symbol" w:hint="default"/>
+      </w:rPr>
+    </w:lvl>
+    <w:lvl w:ilvl="7" w:tplc="04090003" w:tentative="1">
+      <w:start w:val="1"/>
+      <w:numFmt w:val="bullet"/>
+      <w:lvlText w:val="o"/>
+      <w:lvlJc w:val="left"/>
+      <w:pPr>
+        <w:ind w:left="6480" w:hanging="360"/>
+      </w:pPr>
+      <w:rPr>
+        <w:rFonts w:ascii="Courier New" w:hAnsi="Courier New" w:cs="Courier New" w:hint="default"/>
+      </w:rPr>
+    </w:lvl>
+    <w:lvl w:ilvl="8" w:tplc="04090005" w:tentative="1">
+      <w:start w:val="1"/>
+      <w:numFmt w:val="bullet"/>
+      <w:lvlText w:val=""/>
+      <w:lvlJc w:val="left"/>
+      <w:pPr>
+        <w:ind w:left="7200" w:hanging="360"/>
+      </w:pPr>
+      <w:rPr>
+        <w:rFonts w:ascii="Wingdings" w:hAnsi="Wingdings" w:hint="default"/>
+      </w:rPr>
+    </w:lvl>
+  </w:abstractNum>
+  <w:abstractNum w:abstractNumId="2" w15:restartNumberingAfterBreak="0">
     <w:nsid w:val="5B616BE6"/>
     <w:multiLevelType w:val="hybridMultilevel"/>
     <w:tmpl w:val="53AEA6AC"/>
@@ -442,8 +1213,339 @@
       </w:rPr>
     </w:lvl>
   </w:abstractNum>
+  <w:abstractNum w:abstractNumId="3" w15:restartNumberingAfterBreak="0">
+    <w:nsid w:val="609F7C1D"/>
+    <w:multiLevelType w:val="hybridMultilevel"/>
+    <w:tmpl w:val="7ABCEB48"/>
+    <w:lvl w:ilvl="0" w:tplc="04090003">
+      <w:start w:val="1"/>
+      <w:numFmt w:val="bullet"/>
+      <w:lvlText w:val="o"/>
+      <w:lvlJc w:val="left"/>
+      <w:pPr>
+        <w:ind w:left="1440" w:hanging="360"/>
+      </w:pPr>
+      <w:rPr>
+        <w:rFonts w:ascii="Courier New" w:hAnsi="Courier New" w:cs="Courier New" w:hint="default"/>
+      </w:rPr>
+    </w:lvl>
+    <w:lvl w:ilvl="1" w:tplc="04090003" w:tentative="1">
+      <w:start w:val="1"/>
+      <w:numFmt w:val="bullet"/>
+      <w:lvlText w:val="o"/>
+      <w:lvlJc w:val="left"/>
+      <w:pPr>
+        <w:ind w:left="2160" w:hanging="360"/>
+      </w:pPr>
+      <w:rPr>
+        <w:rFonts w:ascii="Courier New" w:hAnsi="Courier New" w:cs="Courier New" w:hint="default"/>
+      </w:rPr>
+    </w:lvl>
+    <w:lvl w:ilvl="2" w:tplc="04090005" w:tentative="1">
+      <w:start w:val="1"/>
+      <w:numFmt w:val="bullet"/>
+      <w:lvlText w:val=""/>
+      <w:lvlJc w:val="left"/>
+      <w:pPr>
+        <w:ind w:left="2880" w:hanging="360"/>
+      </w:pPr>
+      <w:rPr>
+        <w:rFonts w:ascii="Wingdings" w:hAnsi="Wingdings" w:hint="default"/>
+      </w:rPr>
+    </w:lvl>
+    <w:lvl w:ilvl="3" w:tplc="04090001" w:tentative="1">
+      <w:start w:val="1"/>
+      <w:numFmt w:val="bullet"/>
+      <w:lvlText w:val=""/>
+      <w:lvlJc w:val="left"/>
+      <w:pPr>
+        <w:ind w:left="3600" w:hanging="360"/>
+      </w:pPr>
+      <w:rPr>
+        <w:rFonts w:ascii="Symbol" w:hAnsi="Symbol" w:hint="default"/>
+      </w:rPr>
+    </w:lvl>
+    <w:lvl w:ilvl="4" w:tplc="04090003" w:tentative="1">
+      <w:start w:val="1"/>
+      <w:numFmt w:val="bullet"/>
+      <w:lvlText w:val="o"/>
+      <w:lvlJc w:val="left"/>
+      <w:pPr>
+        <w:ind w:left="4320" w:hanging="360"/>
+      </w:pPr>
+      <w:rPr>
+        <w:rFonts w:ascii="Courier New" w:hAnsi="Courier New" w:cs="Courier New" w:hint="default"/>
+      </w:rPr>
+    </w:lvl>
+    <w:lvl w:ilvl="5" w:tplc="04090005" w:tentative="1">
+      <w:start w:val="1"/>
+      <w:numFmt w:val="bullet"/>
+      <w:lvlText w:val=""/>
+      <w:lvlJc w:val="left"/>
+      <w:pPr>
+        <w:ind w:left="5040" w:hanging="360"/>
+      </w:pPr>
+      <w:rPr>
+        <w:rFonts w:ascii="Wingdings" w:hAnsi="Wingdings" w:hint="default"/>
+      </w:rPr>
+    </w:lvl>
+    <w:lvl w:ilvl="6" w:tplc="04090001" w:tentative="1">
+      <w:start w:val="1"/>
+      <w:numFmt w:val="bullet"/>
+      <w:lvlText w:val=""/>
+      <w:lvlJc w:val="left"/>
+      <w:pPr>
+        <w:ind w:left="5760" w:hanging="360"/>
+      </w:pPr>
+      <w:rPr>
+        <w:rFonts w:ascii="Symbol" w:hAnsi="Symbol" w:hint="default"/>
+      </w:rPr>
+    </w:lvl>
+    <w:lvl w:ilvl="7" w:tplc="04090003" w:tentative="1">
+      <w:start w:val="1"/>
+      <w:numFmt w:val="bullet"/>
+      <w:lvlText w:val="o"/>
+      <w:lvlJc w:val="left"/>
+      <w:pPr>
+        <w:ind w:left="6480" w:hanging="360"/>
+      </w:pPr>
+      <w:rPr>
+        <w:rFonts w:ascii="Courier New" w:hAnsi="Courier New" w:cs="Courier New" w:hint="default"/>
+      </w:rPr>
+    </w:lvl>
+    <w:lvl w:ilvl="8" w:tplc="04090005" w:tentative="1">
+      <w:start w:val="1"/>
+      <w:numFmt w:val="bullet"/>
+      <w:lvlText w:val=""/>
+      <w:lvlJc w:val="left"/>
+      <w:pPr>
+        <w:ind w:left="7200" w:hanging="360"/>
+      </w:pPr>
+      <w:rPr>
+        <w:rFonts w:ascii="Wingdings" w:hAnsi="Wingdings" w:hint="default"/>
+      </w:rPr>
+    </w:lvl>
+  </w:abstractNum>
+  <w:abstractNum w:abstractNumId="4" w15:restartNumberingAfterBreak="0">
+    <w:nsid w:val="79517564"/>
+    <w:multiLevelType w:val="hybridMultilevel"/>
+    <w:tmpl w:val="196A3AC8"/>
+    <w:lvl w:ilvl="0" w:tplc="527AAD00">
+      <w:start w:val="1"/>
+      <w:numFmt w:val="decimal"/>
+      <w:lvlText w:val="%1."/>
+      <w:lvlJc w:val="left"/>
+      <w:pPr>
+        <w:ind w:left="720" w:hanging="360"/>
+      </w:pPr>
+      <w:rPr>
+        <w:b w:val="0"/>
+        <w:bCs w:val="0"/>
+      </w:rPr>
+    </w:lvl>
+    <w:lvl w:ilvl="1" w:tplc="04090019" w:tentative="1">
+      <w:start w:val="1"/>
+      <w:numFmt w:val="lowerLetter"/>
+      <w:lvlText w:val="%2."/>
+      <w:lvlJc w:val="left"/>
+      <w:pPr>
+        <w:ind w:left="1440" w:hanging="360"/>
+      </w:pPr>
+    </w:lvl>
+    <w:lvl w:ilvl="2" w:tplc="0409001B" w:tentative="1">
+      <w:start w:val="1"/>
+      <w:numFmt w:val="lowerRoman"/>
+      <w:lvlText w:val="%3."/>
+      <w:lvlJc w:val="right"/>
+      <w:pPr>
+        <w:ind w:left="2160" w:hanging="180"/>
+      </w:pPr>
+    </w:lvl>
+    <w:lvl w:ilvl="3" w:tplc="0409000F" w:tentative="1">
+      <w:start w:val="1"/>
+      <w:numFmt w:val="decimal"/>
+      <w:lvlText w:val="%4."/>
+      <w:lvlJc w:val="left"/>
+      <w:pPr>
+        <w:ind w:left="2880" w:hanging="360"/>
+      </w:pPr>
+    </w:lvl>
+    <w:lvl w:ilvl="4" w:tplc="04090019" w:tentative="1">
+      <w:start w:val="1"/>
+      <w:numFmt w:val="lowerLetter"/>
+      <w:lvlText w:val="%5."/>
+      <w:lvlJc w:val="left"/>
+      <w:pPr>
+        <w:ind w:left="3600" w:hanging="360"/>
+      </w:pPr>
+    </w:lvl>
+    <w:lvl w:ilvl="5" w:tplc="0409001B" w:tentative="1">
+      <w:start w:val="1"/>
+      <w:numFmt w:val="lowerRoman"/>
+      <w:lvlText w:val="%6."/>
+      <w:lvlJc w:val="right"/>
+      <w:pPr>
+        <w:ind w:left="4320" w:hanging="180"/>
+      </w:pPr>
+    </w:lvl>
+    <w:lvl w:ilvl="6" w:tplc="0409000F" w:tentative="1">
+      <w:start w:val="1"/>
+      <w:numFmt w:val="decimal"/>
+      <w:lvlText w:val="%7."/>
+      <w:lvlJc w:val="left"/>
+      <w:pPr>
+        <w:ind w:left="5040" w:hanging="360"/>
+      </w:pPr>
+    </w:lvl>
+    <w:lvl w:ilvl="7" w:tplc="04090019" w:tentative="1">
+      <w:start w:val="1"/>
+      <w:numFmt w:val="lowerLetter"/>
+      <w:lvlText w:val="%8."/>
+      <w:lvlJc w:val="left"/>
+      <w:pPr>
+        <w:ind w:left="5760" w:hanging="360"/>
+      </w:pPr>
+    </w:lvl>
+    <w:lvl w:ilvl="8" w:tplc="0409001B" w:tentative="1">
+      <w:start w:val="1"/>
+      <w:numFmt w:val="lowerRoman"/>
+      <w:lvlText w:val="%9."/>
+      <w:lvlJc w:val="right"/>
+      <w:pPr>
+        <w:ind w:left="6480" w:hanging="180"/>
+      </w:pPr>
+    </w:lvl>
+  </w:abstractNum>
+  <w:abstractNum w:abstractNumId="5" w15:restartNumberingAfterBreak="0">
+    <w:nsid w:val="7C355CF6"/>
+    <w:multiLevelType w:val="hybridMultilevel"/>
+    <w:tmpl w:val="36D882B8"/>
+    <w:lvl w:ilvl="0" w:tplc="04090003">
+      <w:start w:val="1"/>
+      <w:numFmt w:val="bullet"/>
+      <w:lvlText w:val="o"/>
+      <w:lvlJc w:val="left"/>
+      <w:pPr>
+        <w:ind w:left="1440" w:hanging="360"/>
+      </w:pPr>
+      <w:rPr>
+        <w:rFonts w:ascii="Courier New" w:hAnsi="Courier New" w:cs="Courier New" w:hint="default"/>
+      </w:rPr>
+    </w:lvl>
+    <w:lvl w:ilvl="1" w:tplc="04090003" w:tentative="1">
+      <w:start w:val="1"/>
+      <w:numFmt w:val="bullet"/>
+      <w:lvlText w:val="o"/>
+      <w:lvlJc w:val="left"/>
+      <w:pPr>
+        <w:ind w:left="2160" w:hanging="360"/>
+      </w:pPr>
+      <w:rPr>
+        <w:rFonts w:ascii="Courier New" w:hAnsi="Courier New" w:cs="Courier New" w:hint="default"/>
+      </w:rPr>
+    </w:lvl>
+    <w:lvl w:ilvl="2" w:tplc="04090005" w:tentative="1">
+      <w:start w:val="1"/>
+      <w:numFmt w:val="bullet"/>
+      <w:lvlText w:val=""/>
+      <w:lvlJc w:val="left"/>
+      <w:pPr>
+        <w:ind w:left="2880" w:hanging="360"/>
+      </w:pPr>
+      <w:rPr>
+        <w:rFonts w:ascii="Wingdings" w:hAnsi="Wingdings" w:hint="default"/>
+      </w:rPr>
+    </w:lvl>
+    <w:lvl w:ilvl="3" w:tplc="04090001" w:tentative="1">
+      <w:start w:val="1"/>
+      <w:numFmt w:val="bullet"/>
+      <w:lvlText w:val=""/>
+      <w:lvlJc w:val="left"/>
+      <w:pPr>
+        <w:ind w:left="3600" w:hanging="360"/>
+      </w:pPr>
+      <w:rPr>
+        <w:rFonts w:ascii="Symbol" w:hAnsi="Symbol" w:hint="default"/>
+      </w:rPr>
+    </w:lvl>
+    <w:lvl w:ilvl="4" w:tplc="04090003" w:tentative="1">
+      <w:start w:val="1"/>
+      <w:numFmt w:val="bullet"/>
+      <w:lvlText w:val="o"/>
+      <w:lvlJc w:val="left"/>
+      <w:pPr>
+        <w:ind w:left="4320" w:hanging="360"/>
+      </w:pPr>
+      <w:rPr>
+        <w:rFonts w:ascii="Courier New" w:hAnsi="Courier New" w:cs="Courier New" w:hint="default"/>
+      </w:rPr>
+    </w:lvl>
+    <w:lvl w:ilvl="5" w:tplc="04090005" w:tentative="1">
+      <w:start w:val="1"/>
+      <w:numFmt w:val="bullet"/>
+      <w:lvlText w:val=""/>
+      <w:lvlJc w:val="left"/>
+      <w:pPr>
+        <w:ind w:left="5040" w:hanging="360"/>
+      </w:pPr>
+      <w:rPr>
+        <w:rFonts w:ascii="Wingdings" w:hAnsi="Wingdings" w:hint="default"/>
+      </w:rPr>
+    </w:lvl>
+    <w:lvl w:ilvl="6" w:tplc="04090001" w:tentative="1">
+      <w:start w:val="1"/>
+      <w:numFmt w:val="bullet"/>
+      <w:lvlText w:val=""/>
+      <w:lvlJc w:val="left"/>
+      <w:pPr>
+        <w:ind w:left="5760" w:hanging="360"/>
+      </w:pPr>
+      <w:rPr>
+        <w:rFonts w:ascii="Symbol" w:hAnsi="Symbol" w:hint="default"/>
+      </w:rPr>
+    </w:lvl>
+    <w:lvl w:ilvl="7" w:tplc="04090003" w:tentative="1">
+      <w:start w:val="1"/>
+      <w:numFmt w:val="bullet"/>
+      <w:lvlText w:val="o"/>
+      <w:lvlJc w:val="left"/>
+      <w:pPr>
+        <w:ind w:left="6480" w:hanging="360"/>
+      </w:pPr>
+      <w:rPr>
+        <w:rFonts w:ascii="Courier New" w:hAnsi="Courier New" w:cs="Courier New" w:hint="default"/>
+      </w:rPr>
+    </w:lvl>
+    <w:lvl w:ilvl="8" w:tplc="04090005" w:tentative="1">
+      <w:start w:val="1"/>
+      <w:numFmt w:val="bullet"/>
+      <w:lvlText w:val=""/>
+      <w:lvlJc w:val="left"/>
+      <w:pPr>
+        <w:ind w:left="7200" w:hanging="360"/>
+      </w:pPr>
+      <w:rPr>
+        <w:rFonts w:ascii="Wingdings" w:hAnsi="Wingdings" w:hint="default"/>
+      </w:rPr>
+    </w:lvl>
+  </w:abstractNum>
   <w:num w:numId="1" w16cid:durableId="580872714">
+    <w:abstractNumId w:val="2"/>
+  </w:num>
+  <w:num w:numId="2" w16cid:durableId="352070395">
     <w:abstractNumId w:val="0"/>
+  </w:num>
+  <w:num w:numId="3" w16cid:durableId="451481827">
+    <w:abstractNumId w:val="4"/>
+  </w:num>
+  <w:num w:numId="4" w16cid:durableId="144055267">
+    <w:abstractNumId w:val="5"/>
+  </w:num>
+  <w:num w:numId="5" w16cid:durableId="147290073">
+    <w:abstractNumId w:val="3"/>
+  </w:num>
+  <w:num w:numId="6" w16cid:durableId="547837228">
+    <w:abstractNumId w:val="1"/>
   </w:num>
 </w:numbering>
 </file>
@@ -846,6 +1948,7 @@
   <w:style w:type="paragraph" w:default="1" w:styleId="Normal">
     <w:name w:val="Normal"/>
     <w:qFormat/>
+    <w:rsid w:val="004650E8"/>
   </w:style>
   <w:style w:type="character" w:default="1" w:styleId="DefaultParagraphFont">
     <w:name w:val="Default Paragraph Font"/>

</xml_diff>